<commit_message>
Dalsi velka varka prace
git-svn-id: https://obchod.sunnysoft.dev/svn/tulacekm/bc_thesis@138 40b8064c-db18-974a-a49b-86e497196d76
</commit_message>
<xml_diff>
--- a/Benchmarks.docx
+++ b/Benchmarks.docx
@@ -1,10 +1,10 @@
 
 <file path=word/document.xml><?xml version="1.0" encoding="utf-8"?>
-<w:document xmlns:ve="http://schemas.openxmlformats.org/markup-compatibility/2006" xmlns:o="urn:schemas-microsoft-com:office:office" xmlns:r="http://schemas.openxmlformats.org/officeDocument/2006/relationships" xmlns:m="http://schemas.openxmlformats.org/officeDocument/2006/math" xmlns:v="urn:schemas-microsoft-com:vml" xmlns:wp="http://schemas.openxmlformats.org/drawingml/2006/wordprocessingDrawing" xmlns:w10="urn:schemas-microsoft-com:office:word" xmlns:w="http://schemas.openxmlformats.org/wordprocessingml/2006/main" xmlns:wne="http://schemas.microsoft.com/office/word/2006/wordml">
+<w:document xmlns:wpc="http://schemas.microsoft.com/office/word/2008/6/28/wordprocessingCanvas" xmlns:mc="http://schemas.openxmlformats.org/markup-compatibility/2006" xmlns:o="urn:schemas-microsoft-com:office:office" xmlns:r="http://schemas.openxmlformats.org/officeDocument/2006/relationships" xmlns:m="http://schemas.openxmlformats.org/officeDocument/2006/math" xmlns:v="urn:schemas-microsoft-com:vml" xmlns:wp14="http://schemas.microsoft.com/office/word/2008/9/16/wordprocessingDrawing" xmlns:wp="http://schemas.openxmlformats.org/drawingml/2006/wordprocessingDrawing" xmlns:w10="urn:schemas-microsoft-com:office:word" xmlns:w="http://schemas.openxmlformats.org/wordprocessingml/2006/main" xmlns:w14="http://schemas.microsoft.com/office/word/2009/2/wordml" xmlns:wpg="http://schemas.microsoft.com/office/word/2008/6/28/wordprocessingGroup" xmlns:wpi="http://schemas.microsoft.com/office/word/2008/6/28/wordprocessingInk" xmlns:wne="http://schemas.microsoft.com/office/word/2006/wordml" xmlns:wps="http://schemas.microsoft.com/office/word/2008/6/28/wordprocessingShape" mc:Ignorable="w14 wp14">
   <w:body>
     <w:p>
       <w:pPr>
-        <w:pStyle w:val="Nzev"/>
+        <w:pStyle w:val="Title"/>
         <w:rPr>
           <w:lang w:val="en-GB"/>
         </w:rPr>
@@ -18,7 +18,7 @@
     </w:p>
     <w:p>
       <w:pPr>
-        <w:pStyle w:val="Nadpis1"/>
+        <w:pStyle w:val="Heading1"/>
         <w:rPr>
           <w:lang w:val="en-GB"/>
         </w:rPr>
@@ -136,7 +136,7 @@
     </w:p>
     <w:p>
       <w:pPr>
-        <w:pStyle w:val="Nadpis1"/>
+        <w:pStyle w:val="Heading1"/>
         <w:rPr>
           <w:lang w:val="en-GB"/>
         </w:rPr>
@@ -359,7 +359,7 @@
     </w:p>
     <w:p>
       <w:pPr>
-        <w:pStyle w:val="Nadpis2"/>
+        <w:pStyle w:val="Heading2"/>
         <w:rPr>
           <w:lang w:val="en-GB"/>
         </w:rPr>
@@ -398,7 +398,7 @@
     </w:p>
     <w:p>
       <w:pPr>
-        <w:pStyle w:val="Odstavecseseznamem"/>
+        <w:pStyle w:val="ListParagraph"/>
         <w:numPr>
           <w:ilvl w:val="0"/>
           <w:numId w:val="1"/>
@@ -417,7 +417,7 @@
         </m:r>
         <m:box>
           <m:boxPr>
-            <m:opEmu m:val="on"/>
+            <m:opEmu m:val="1"/>
             <m:ctrlPr>
               <w:rPr>
                 <w:rFonts w:ascii="Cambria Math" w:hAnsi="Cambria Math"/>
@@ -461,7 +461,7 @@
     </w:p>
     <w:p>
       <w:pPr>
-        <w:pStyle w:val="Odstavecseseznamem"/>
+        <w:pStyle w:val="ListParagraph"/>
         <w:numPr>
           <w:ilvl w:val="0"/>
           <w:numId w:val="1"/>
@@ -480,7 +480,7 @@
         </m:r>
         <m:box>
           <m:boxPr>
-            <m:opEmu m:val="on"/>
+            <m:opEmu m:val="1"/>
             <m:ctrlPr>
               <w:rPr>
                 <w:rFonts w:ascii="Cambria Math" w:hAnsi="Cambria Math"/>
@@ -587,14 +587,7 @@
                 <w:rFonts w:ascii="Cambria Math" w:hAnsi="Cambria Math"/>
                 <w:lang w:val="en-GB"/>
               </w:rPr>
-              <m:t>-</m:t>
-            </m:r>
-            <m:r>
-              <w:rPr>
-                <w:rFonts w:ascii="Cambria Math" w:hAnsi="Cambria Math"/>
-                <w:lang w:val="en-GB"/>
-              </w:rPr>
-              <m:t>Q(j)</m:t>
+              <m:t>-Q(j)</m:t>
             </m:r>
           </m:e>
         </m:d>
@@ -623,7 +616,7 @@
     </w:p>
     <w:p>
       <w:pPr>
-        <w:pStyle w:val="Odstavecseseznamem"/>
+        <w:pStyle w:val="ListParagraph"/>
         <w:numPr>
           <w:ilvl w:val="0"/>
           <w:numId w:val="1"/>
@@ -705,7 +698,7 @@
     </w:p>
     <w:p>
       <w:pPr>
-        <w:pStyle w:val="Nadpis2"/>
+        <w:pStyle w:val="Heading2"/>
         <w:rPr>
           <w:lang w:val="en-GB"/>
         </w:rPr>
@@ -825,9 +818,9 @@
     </w:p>
     <w:tbl>
       <w:tblPr>
-        <w:tblStyle w:val="Mkatabulky"/>
+        <w:tblStyle w:val="TableGrid"/>
         <w:tblW w:w="0" w:type="auto"/>
-        <w:tblLook w:val="04A0"/>
+        <w:tblLook w:val="04A0" w:firstRow="1" w:lastRow="0" w:firstColumn="1" w:lastColumn="0" w:noHBand="0" w:noVBand="1"/>
       </w:tblPr>
       <w:tblGrid>
         <w:gridCol w:w="4606"/>
@@ -849,10 +842,10 @@
           </w:tcPr>
           <w:tbl>
             <w:tblPr>
-              <w:tblStyle w:val="Mkatabulky"/>
+              <w:tblStyle w:val="TableGrid"/>
               <w:tblW w:w="0" w:type="auto"/>
               <w:jc w:val="center"/>
-              <w:tblLook w:val="04A0"/>
+              <w:tblLook w:val="04A0" w:firstRow="1" w:lastRow="0" w:firstColumn="1" w:lastColumn="0" w:noHBand="0" w:noVBand="1"/>
             </w:tblPr>
             <w:tblGrid>
               <w:gridCol w:w="700"/>
@@ -1248,10 +1241,10 @@
           </w:tcPr>
           <w:tbl>
             <w:tblPr>
-              <w:tblStyle w:val="Mkatabulky"/>
+              <w:tblStyle w:val="TableGrid"/>
               <w:tblW w:w="0" w:type="auto"/>
               <w:jc w:val="center"/>
-              <w:tblLook w:val="04A0"/>
+              <w:tblLook w:val="04A0" w:firstRow="1" w:lastRow="0" w:firstColumn="1" w:lastColumn="0" w:noHBand="0" w:noVBand="1"/>
             </w:tblPr>
             <w:tblGrid>
               <w:gridCol w:w="700"/>
@@ -1694,7 +1687,7 @@
     </w:p>
     <w:p>
       <w:pPr>
-        <w:pStyle w:val="Nadpis2"/>
+        <w:pStyle w:val="Heading2"/>
         <w:rPr>
           <w:lang w:val="en-GB"/>
         </w:rPr>
@@ -1756,7 +1749,7 @@
     </w:p>
     <w:p>
       <w:pPr>
-        <w:pStyle w:val="Nadpis1"/>
+        <w:pStyle w:val="Heading1"/>
         <w:rPr>
           <w:lang w:val="en-GB"/>
         </w:rPr>
@@ -1857,7 +1850,7 @@
     </w:p>
     <w:p>
       <w:pPr>
-        <w:pStyle w:val="Nadpis2"/>
+        <w:pStyle w:val="Heading2"/>
         <w:rPr>
           <w:lang w:val="en-GB"/>
         </w:rPr>
@@ -1884,7 +1877,7 @@
     </w:p>
     <w:p>
       <w:pPr>
-        <w:pStyle w:val="Odstavecseseznamem"/>
+        <w:pStyle w:val="ListParagraph"/>
         <w:numPr>
           <w:ilvl w:val="0"/>
           <w:numId w:val="2"/>
@@ -1932,7 +1925,7 @@
           <m:naryPr>
             <m:chr m:val="∑"/>
             <m:limLoc m:val="undOvr"/>
-            <m:supHide m:val="on"/>
+            <m:supHide m:val="1"/>
             <m:ctrlPr>
               <w:rPr>
                 <w:rFonts w:ascii="Cambria Math" w:hAnsi="Cambria Math"/>
@@ -1992,7 +1985,7 @@
     </w:p>
     <w:p>
       <w:pPr>
-        <w:pStyle w:val="Nadpis2"/>
+        <w:pStyle w:val="Heading2"/>
         <w:rPr>
           <w:lang w:val="en-GB"/>
         </w:rPr>
@@ -2047,7 +2040,7 @@
     </w:p>
     <w:p>
       <w:pPr>
-        <w:pStyle w:val="Nadpis1"/>
+        <w:pStyle w:val="Heading1"/>
         <w:rPr>
           <w:lang w:val="en-GB"/>
         </w:rPr>
@@ -2103,7 +2096,7 @@
     </w:p>
     <w:p>
       <w:pPr>
-        <w:pStyle w:val="Odstavecseseznamem"/>
+        <w:pStyle w:val="ListParagraph"/>
         <w:numPr>
           <w:ilvl w:val="0"/>
           <w:numId w:val="3"/>
@@ -2122,7 +2115,7 @@
     </w:p>
     <w:p>
       <w:pPr>
-        <w:pStyle w:val="Odstavecseseznamem"/>
+        <w:pStyle w:val="ListParagraph"/>
         <w:numPr>
           <w:ilvl w:val="0"/>
           <w:numId w:val="3"/>
@@ -2141,7 +2134,7 @@
     </w:p>
     <w:p>
       <w:pPr>
-        <w:pStyle w:val="Odstavecseseznamem"/>
+        <w:pStyle w:val="ListParagraph"/>
         <w:numPr>
           <w:ilvl w:val="0"/>
           <w:numId w:val="3"/>
@@ -2160,7 +2153,7 @@
     </w:p>
     <w:p>
       <w:pPr>
-        <w:pStyle w:val="Odstavecseseznamem"/>
+        <w:pStyle w:val="ListParagraph"/>
         <w:numPr>
           <w:ilvl w:val="0"/>
           <w:numId w:val="3"/>
@@ -2179,7 +2172,7 @@
     </w:p>
     <w:p>
       <w:pPr>
-        <w:pStyle w:val="Odstavecseseznamem"/>
+        <w:pStyle w:val="ListParagraph"/>
         <w:numPr>
           <w:ilvl w:val="0"/>
           <w:numId w:val="3"/>
@@ -2198,7 +2191,7 @@
     </w:p>
     <w:p>
       <w:pPr>
-        <w:pStyle w:val="Odstavecseseznamem"/>
+        <w:pStyle w:val="ListParagraph"/>
         <w:numPr>
           <w:ilvl w:val="0"/>
           <w:numId w:val="3"/>
@@ -2217,7 +2210,7 @@
     </w:p>
     <w:p>
       <w:pPr>
-        <w:pStyle w:val="Odstavecseseznamem"/>
+        <w:pStyle w:val="ListParagraph"/>
         <w:numPr>
           <w:ilvl w:val="0"/>
           <w:numId w:val="3"/>
@@ -2236,7 +2229,7 @@
     </w:p>
     <w:p>
       <w:pPr>
-        <w:pStyle w:val="Odstavecseseznamem"/>
+        <w:pStyle w:val="ListParagraph"/>
         <w:numPr>
           <w:ilvl w:val="0"/>
           <w:numId w:val="3"/>
@@ -2255,7 +2248,7 @@
     </w:p>
     <w:p>
       <w:pPr>
-        <w:pStyle w:val="Odstavecseseznamem"/>
+        <w:pStyle w:val="ListParagraph"/>
         <w:numPr>
           <w:ilvl w:val="0"/>
           <w:numId w:val="3"/>
@@ -2274,7 +2267,7 @@
     </w:p>
     <w:p>
       <w:pPr>
-        <w:pStyle w:val="Odstavecseseznamem"/>
+        <w:pStyle w:val="ListParagraph"/>
         <w:numPr>
           <w:ilvl w:val="0"/>
           <w:numId w:val="3"/>
@@ -2357,7 +2350,7 @@
     </w:p>
     <w:p>
       <w:pPr>
-        <w:pStyle w:val="Nadpis2"/>
+        <w:pStyle w:val="Heading2"/>
         <w:rPr>
           <w:lang w:val="en-GB"/>
         </w:rPr>
@@ -2398,10 +2391,10 @@
     </w:p>
     <w:tbl>
       <w:tblPr>
-        <w:tblStyle w:val="Mkatabulky"/>
+        <w:tblStyle w:val="TableGrid"/>
         <w:tblW w:w="0" w:type="auto"/>
         <w:jc w:val="center"/>
-        <w:tblLook w:val="04A0"/>
+        <w:tblLook w:val="04A0" w:firstRow="1" w:lastRow="0" w:firstColumn="1" w:lastColumn="0" w:noHBand="0" w:noVBand="1"/>
       </w:tblPr>
       <w:tblGrid>
         <w:gridCol w:w="490"/>
@@ -3766,7 +3759,7 @@
     </w:p>
     <w:p>
       <w:pPr>
-        <w:pStyle w:val="Nadpis2"/>
+        <w:pStyle w:val="Heading2"/>
         <w:rPr>
           <w:lang w:val="en-GB"/>
         </w:rPr>
@@ -4035,7 +4028,7 @@
     </w:p>
     <w:p>
       <w:pPr>
-        <w:pStyle w:val="Nadpis1"/>
+        <w:pStyle w:val="Heading1"/>
         <w:rPr>
           <w:lang w:val="en-GB"/>
         </w:rPr>
@@ -4208,6 +4201,7 @@
         </w:rPr>
         <w:t>ov</w:t>
       </w:r>
+      <w:proofErr w:type="spellEnd"/>
       <w:r>
         <w:rPr>
           <w:color w:val="FF0000"/>
@@ -4215,7 +4209,6 @@
         </w:rPr>
         <w:t>ěřit</w:t>
       </w:r>
-      <w:proofErr w:type="spellEnd"/>
       <w:proofErr w:type="gramEnd"/>
       <w:r>
         <w:rPr>
@@ -4268,7 +4261,7 @@
     </w:p>
     <w:p>
       <w:pPr>
-        <w:pStyle w:val="Nadpis2"/>
+        <w:pStyle w:val="Heading2"/>
         <w:rPr>
           <w:lang w:val="en-GB"/>
         </w:rPr>
@@ -4321,7 +4314,7 @@
     </w:p>
     <w:p>
       <w:pPr>
-        <w:pStyle w:val="Odstavecseseznamem"/>
+        <w:pStyle w:val="ListParagraph"/>
         <w:numPr>
           <w:ilvl w:val="0"/>
           <w:numId w:val="4"/>
@@ -4356,7 +4349,7 @@
     </w:p>
     <w:p>
       <w:pPr>
-        <w:pStyle w:val="Odstavecseseznamem"/>
+        <w:pStyle w:val="ListParagraph"/>
         <w:numPr>
           <w:ilvl w:val="0"/>
           <w:numId w:val="4"/>
@@ -4391,7 +4384,7 @@
     </w:p>
     <w:p>
       <w:pPr>
-        <w:pStyle w:val="Odstavecseseznamem"/>
+        <w:pStyle w:val="ListParagraph"/>
         <w:numPr>
           <w:ilvl w:val="0"/>
           <w:numId w:val="4"/>
@@ -4437,7 +4430,7 @@
         </m:r>
         <m:box>
           <m:boxPr>
-            <m:opEmu m:val="on"/>
+            <m:opEmu m:val="1"/>
             <m:ctrlPr>
               <w:rPr>
                 <w:rFonts w:ascii="Cambria Math" w:hAnsi="Cambria Math"/>
@@ -4483,7 +4476,7 @@
     </w:p>
     <w:p>
       <w:pPr>
-        <w:pStyle w:val="Nadpis2"/>
+        <w:pStyle w:val="Heading2"/>
         <w:rPr>
           <w:rFonts w:eastAsiaTheme="minorEastAsia"/>
           <w:lang w:val="en-GB"/>
@@ -4506,7 +4499,7 @@
     </w:p>
     <w:p>
       <w:pPr>
-        <w:pStyle w:val="Nadpis2"/>
+        <w:pStyle w:val="Heading2"/>
         <w:rPr>
           <w:rFonts w:eastAsiaTheme="minorEastAsia"/>
           <w:lang w:val="en-GB"/>
@@ -4571,7 +4564,7 @@
     </w:p>
     <w:p>
       <w:pPr>
-        <w:pStyle w:val="Nadpis1"/>
+        <w:pStyle w:val="Heading1"/>
         <w:rPr>
           <w:lang w:val="en-GB"/>
         </w:rPr>
@@ -4731,7 +4724,7 @@
     </w:p>
     <w:p>
       <w:pPr>
-        <w:pStyle w:val="Nadpis2"/>
+        <w:pStyle w:val="Heading2"/>
         <w:rPr>
           <w:lang w:val="en-US"/>
         </w:rPr>
@@ -4912,7 +4905,7 @@
 </file>
 
 <file path=word/numbering.xml><?xml version="1.0" encoding="utf-8"?>
-<w:numbering xmlns:ve="http://schemas.openxmlformats.org/markup-compatibility/2006" xmlns:o="urn:schemas-microsoft-com:office:office" xmlns:r="http://schemas.openxmlformats.org/officeDocument/2006/relationships" xmlns:m="http://schemas.openxmlformats.org/officeDocument/2006/math" xmlns:v="urn:schemas-microsoft-com:vml" xmlns:wp="http://schemas.openxmlformats.org/drawingml/2006/wordprocessingDrawing" xmlns:w10="urn:schemas-microsoft-com:office:word" xmlns:w="http://schemas.openxmlformats.org/wordprocessingml/2006/main" xmlns:wne="http://schemas.microsoft.com/office/word/2006/wordml">
+<w:numbering xmlns:wpc="http://schemas.microsoft.com/office/word/2008/6/28/wordprocessingCanvas" xmlns:mc="http://schemas.openxmlformats.org/markup-compatibility/2006" xmlns:o="urn:schemas-microsoft-com:office:office" xmlns:r="http://schemas.openxmlformats.org/officeDocument/2006/relationships" xmlns:m="http://schemas.openxmlformats.org/officeDocument/2006/math" xmlns:v="urn:schemas-microsoft-com:vml" xmlns:wp14="http://schemas.microsoft.com/office/word/2008/9/16/wordprocessingDrawing" xmlns:wp="http://schemas.openxmlformats.org/drawingml/2006/wordprocessingDrawing" xmlns:w10="urn:schemas-microsoft-com:office:word" xmlns:w="http://schemas.openxmlformats.org/wordprocessingml/2006/main" xmlns:w14="http://schemas.microsoft.com/office/word/2009/2/wordml" xmlns:wpg="http://schemas.microsoft.com/office/word/2008/6/28/wordprocessingGroup" xmlns:wpi="http://schemas.microsoft.com/office/word/2008/6/28/wordprocessingInk" xmlns:wne="http://schemas.microsoft.com/office/word/2006/wordml" xmlns:wps="http://schemas.microsoft.com/office/word/2008/6/28/wordprocessingShape" mc:Ignorable="w14 wp14">
   <w:abstractNum w:abstractNumId="0">
     <w:nsid w:val="00E86C2D"/>
     <w:multiLevelType w:val="hybridMultilevel"/>
@@ -5285,7 +5278,7 @@
 </file>
 
 <file path=word/styles.xml><?xml version="1.0" encoding="utf-8"?>
-<w:styles xmlns:r="http://schemas.openxmlformats.org/officeDocument/2006/relationships" xmlns:w="http://schemas.openxmlformats.org/wordprocessingml/2006/main">
+<w:styles xmlns:mc="http://schemas.openxmlformats.org/markup-compatibility/2006" xmlns:r="http://schemas.openxmlformats.org/officeDocument/2006/relationships" xmlns:w="http://schemas.openxmlformats.org/wordprocessingml/2006/main" xmlns:w14="http://schemas.microsoft.com/office/word/2009/2/wordml" mc:Ignorable="w14">
   <w:docDefaults>
     <w:rPrDefault>
       <w:rPr>
@@ -5440,16 +5433,16 @@
     <w:lsdException w:name="Bibliography" w:uiPriority="37"/>
     <w:lsdException w:name="TOC Heading" w:uiPriority="39" w:qFormat="1"/>
   </w:latentStyles>
-  <w:style w:type="paragraph" w:default="1" w:styleId="Normln">
+  <w:style w:type="paragraph" w:default="1" w:styleId="Normal">
     <w:name w:val="Normal"/>
     <w:qFormat/>
     <w:rsid w:val="004871FA"/>
   </w:style>
-  <w:style w:type="paragraph" w:styleId="Nadpis1">
+  <w:style w:type="paragraph" w:styleId="Heading1">
     <w:name w:val="heading 1"/>
-    <w:basedOn w:val="Normln"/>
-    <w:next w:val="Normln"/>
-    <w:link w:val="Nadpis1Char"/>
+    <w:basedOn w:val="Normal"/>
+    <w:next w:val="Normal"/>
+    <w:link w:val="Heading1Char"/>
     <w:uiPriority w:val="9"/>
     <w:qFormat/>
     <w:rsid w:val="00483F99"/>
@@ -5463,16 +5456,16 @@
       <w:rFonts w:asciiTheme="majorHAnsi" w:eastAsiaTheme="majorEastAsia" w:hAnsiTheme="majorHAnsi" w:cstheme="majorBidi"/>
       <w:b/>
       <w:bCs/>
-      <w:color w:val="365F91" w:themeColor="accent1" w:themeShade="BF"/>
+      <w:color w:val="376092" w:themeColor="accent1" w:themeShade="BF"/>
       <w:sz w:val="28"/>
       <w:szCs w:val="28"/>
     </w:rPr>
   </w:style>
-  <w:style w:type="paragraph" w:styleId="Nadpis2">
+  <w:style w:type="paragraph" w:styleId="Heading2">
     <w:name w:val="heading 2"/>
-    <w:basedOn w:val="Normln"/>
-    <w:next w:val="Normln"/>
-    <w:link w:val="Nadpis2Char"/>
+    <w:basedOn w:val="Normal"/>
+    <w:next w:val="Normal"/>
+    <w:link w:val="Heading2Char"/>
     <w:uiPriority w:val="9"/>
     <w:unhideWhenUsed/>
     <w:qFormat/>
@@ -5492,18 +5485,17 @@
       <w:szCs w:val="26"/>
     </w:rPr>
   </w:style>
-  <w:style w:type="character" w:default="1" w:styleId="Standardnpsmoodstavce">
+  <w:style w:type="character" w:default="1" w:styleId="DefaultParagraphFont">
     <w:name w:val="Default Paragraph Font"/>
     <w:uiPriority w:val="1"/>
     <w:semiHidden/>
     <w:unhideWhenUsed/>
   </w:style>
-  <w:style w:type="table" w:default="1" w:styleId="Normlntabulka">
+  <w:style w:type="table" w:default="1" w:styleId="TableNormal">
     <w:name w:val="Normal Table"/>
     <w:uiPriority w:val="99"/>
     <w:semiHidden/>
     <w:unhideWhenUsed/>
-    <w:qFormat/>
     <w:tblPr>
       <w:tblInd w:w="0" w:type="dxa"/>
       <w:tblCellMar>
@@ -5514,32 +5506,32 @@
       </w:tblCellMar>
     </w:tblPr>
   </w:style>
-  <w:style w:type="numbering" w:default="1" w:styleId="Bezseznamu">
+  <w:style w:type="numbering" w:default="1" w:styleId="NoList">
     <w:name w:val="No List"/>
     <w:uiPriority w:val="99"/>
     <w:semiHidden/>
     <w:unhideWhenUsed/>
   </w:style>
-  <w:style w:type="character" w:customStyle="1" w:styleId="Nadpis1Char">
-    <w:name w:val="Nadpis 1 Char"/>
-    <w:basedOn w:val="Standardnpsmoodstavce"/>
-    <w:link w:val="Nadpis1"/>
+  <w:style w:type="character" w:customStyle="1" w:styleId="Heading1Char">
+    <w:name w:val="Heading 1 Char"/>
+    <w:basedOn w:val="DefaultParagraphFont"/>
+    <w:link w:val="Heading1"/>
     <w:uiPriority w:val="9"/>
     <w:rsid w:val="00483F99"/>
     <w:rPr>
       <w:rFonts w:asciiTheme="majorHAnsi" w:eastAsiaTheme="majorEastAsia" w:hAnsiTheme="majorHAnsi" w:cstheme="majorBidi"/>
       <w:b/>
       <w:bCs/>
-      <w:color w:val="365F91" w:themeColor="accent1" w:themeShade="BF"/>
+      <w:color w:val="376092" w:themeColor="accent1" w:themeShade="BF"/>
       <w:sz w:val="28"/>
       <w:szCs w:val="28"/>
     </w:rPr>
   </w:style>
-  <w:style w:type="paragraph" w:styleId="Nzev">
+  <w:style w:type="paragraph" w:styleId="Title">
     <w:name w:val="Title"/>
-    <w:basedOn w:val="Normln"/>
-    <w:next w:val="Normln"/>
-    <w:link w:val="NzevChar"/>
+    <w:basedOn w:val="Normal"/>
+    <w:next w:val="Normal"/>
+    <w:link w:val="TitleChar"/>
     <w:uiPriority w:val="10"/>
     <w:qFormat/>
     <w:rsid w:val="00483F99"/>
@@ -5552,32 +5544,32 @@
     </w:pPr>
     <w:rPr>
       <w:rFonts w:asciiTheme="majorHAnsi" w:eastAsiaTheme="majorEastAsia" w:hAnsiTheme="majorHAnsi" w:cstheme="majorBidi"/>
-      <w:color w:val="17365D" w:themeColor="text2" w:themeShade="BF"/>
+      <w:color w:val="17375E" w:themeColor="text2" w:themeShade="BF"/>
       <w:spacing w:val="5"/>
       <w:kern w:val="28"/>
       <w:sz w:val="52"/>
       <w:szCs w:val="52"/>
     </w:rPr>
   </w:style>
-  <w:style w:type="character" w:customStyle="1" w:styleId="NzevChar">
-    <w:name w:val="Název Char"/>
-    <w:basedOn w:val="Standardnpsmoodstavce"/>
-    <w:link w:val="Nzev"/>
+  <w:style w:type="character" w:customStyle="1" w:styleId="TitleChar">
+    <w:name w:val="Title Char"/>
+    <w:basedOn w:val="DefaultParagraphFont"/>
+    <w:link w:val="Title"/>
     <w:uiPriority w:val="10"/>
     <w:rsid w:val="00483F99"/>
     <w:rPr>
       <w:rFonts w:asciiTheme="majorHAnsi" w:eastAsiaTheme="majorEastAsia" w:hAnsiTheme="majorHAnsi" w:cstheme="majorBidi"/>
-      <w:color w:val="17365D" w:themeColor="text2" w:themeShade="BF"/>
+      <w:color w:val="17375E" w:themeColor="text2" w:themeShade="BF"/>
       <w:spacing w:val="5"/>
       <w:kern w:val="28"/>
       <w:sz w:val="52"/>
       <w:szCs w:val="52"/>
     </w:rPr>
   </w:style>
-  <w:style w:type="character" w:customStyle="1" w:styleId="Nadpis2Char">
-    <w:name w:val="Nadpis 2 Char"/>
-    <w:basedOn w:val="Standardnpsmoodstavce"/>
-    <w:link w:val="Nadpis2"/>
+  <w:style w:type="character" w:customStyle="1" w:styleId="Heading2Char">
+    <w:name w:val="Heading 2 Char"/>
+    <w:basedOn w:val="DefaultParagraphFont"/>
+    <w:link w:val="Heading2"/>
     <w:uiPriority w:val="9"/>
     <w:rsid w:val="00373355"/>
     <w:rPr>
@@ -5589,10 +5581,10 @@
       <w:szCs w:val="26"/>
     </w:rPr>
   </w:style>
-  <w:style w:type="paragraph" w:styleId="Textbubliny">
+  <w:style w:type="paragraph" w:styleId="BalloonText">
     <w:name w:val="Balloon Text"/>
-    <w:basedOn w:val="Normln"/>
-    <w:link w:val="TextbublinyChar"/>
+    <w:basedOn w:val="Normal"/>
+    <w:link w:val="BalloonTextChar"/>
     <w:uiPriority w:val="99"/>
     <w:semiHidden/>
     <w:unhideWhenUsed/>
@@ -5606,10 +5598,10 @@
       <w:szCs w:val="16"/>
     </w:rPr>
   </w:style>
-  <w:style w:type="character" w:customStyle="1" w:styleId="TextbublinyChar">
-    <w:name w:val="Text bubliny Char"/>
-    <w:basedOn w:val="Standardnpsmoodstavce"/>
-    <w:link w:val="Textbubliny"/>
+  <w:style w:type="character" w:customStyle="1" w:styleId="BalloonTextChar">
+    <w:name w:val="Balloon Text Char"/>
+    <w:basedOn w:val="DefaultParagraphFont"/>
+    <w:link w:val="BalloonText"/>
     <w:uiPriority w:val="99"/>
     <w:semiHidden/>
     <w:rsid w:val="003314AC"/>
@@ -5619,9 +5611,9 @@
       <w:szCs w:val="16"/>
     </w:rPr>
   </w:style>
-  <w:style w:type="character" w:styleId="Zstupntext">
+  <w:style w:type="character" w:styleId="PlaceholderText">
     <w:name w:val="Placeholder Text"/>
-    <w:basedOn w:val="Standardnpsmoodstavce"/>
+    <w:basedOn w:val="DefaultParagraphFont"/>
     <w:uiPriority w:val="99"/>
     <w:semiHidden/>
     <w:rsid w:val="00FD6F87"/>
@@ -5629,9 +5621,9 @@
       <w:color w:val="808080"/>
     </w:rPr>
   </w:style>
-  <w:style w:type="paragraph" w:styleId="Odstavecseseznamem">
+  <w:style w:type="paragraph" w:styleId="ListParagraph">
     <w:name w:val="List Paragraph"/>
-    <w:basedOn w:val="Normln"/>
+    <w:basedOn w:val="Normal"/>
     <w:uiPriority w:val="34"/>
     <w:qFormat/>
     <w:rsid w:val="00FD6F87"/>
@@ -5640,9 +5632,9 @@
       <w:contextualSpacing/>
     </w:pPr>
   </w:style>
-  <w:style w:type="table" w:styleId="Mkatabulky">
+  <w:style w:type="table" w:styleId="TableGrid">
     <w:name w:val="Table Grid"/>
-    <w:basedOn w:val="Normlntabulka"/>
+    <w:basedOn w:val="TableNormal"/>
     <w:uiPriority w:val="59"/>
     <w:rsid w:val="00FA07AC"/>
     <w:pPr>
@@ -5668,7 +5660,7 @@
   </w:style>
   <w:style w:type="paragraph" w:customStyle="1" w:styleId="Zdrojovkd">
     <w:name w:val="Zdrojový kód"/>
-    <w:basedOn w:val="Normln"/>
+    <w:basedOn w:val="Normal"/>
     <w:link w:val="ZdrojovkdChar"/>
     <w:qFormat/>
     <w:rsid w:val="005A0720"/>
@@ -5687,7 +5679,7 @@
   </w:style>
   <w:style w:type="character" w:customStyle="1" w:styleId="ZdrojovkdChar">
     <w:name w:val="Zdrojový kód Char"/>
-    <w:basedOn w:val="Standardnpsmoodstavce"/>
+    <w:basedOn w:val="DefaultParagraphFont"/>
     <w:link w:val="Zdrojovkd"/>
     <w:rsid w:val="005A0720"/>
     <w:rPr>
@@ -5713,34 +5705,34 @@
         <a:sysClr val="window" lastClr="FFFFFF"/>
       </a:lt1>
       <a:dk2>
-        <a:srgbClr val="1F497D"/>
+        <a:srgbClr xmlns:mc="http://schemas.openxmlformats.org/markup-compatibility/2006" xmlns:a14="http://schemas.microsoft.com/office/drawing/2007/7/7/main" val="1F497D" mc:Ignorable=""/>
       </a:dk2>
       <a:lt2>
-        <a:srgbClr val="EEECE1"/>
+        <a:srgbClr xmlns:mc="http://schemas.openxmlformats.org/markup-compatibility/2006" xmlns:a14="http://schemas.microsoft.com/office/drawing/2007/7/7/main" val="EEECE1" mc:Ignorable=""/>
       </a:lt2>
       <a:accent1>
-        <a:srgbClr val="4F81BD"/>
+        <a:srgbClr xmlns:mc="http://schemas.openxmlformats.org/markup-compatibility/2006" xmlns:a14="http://schemas.microsoft.com/office/drawing/2007/7/7/main" val="4F81BD" mc:Ignorable=""/>
       </a:accent1>
       <a:accent2>
-        <a:srgbClr val="C0504D"/>
+        <a:srgbClr xmlns:mc="http://schemas.openxmlformats.org/markup-compatibility/2006" xmlns:a14="http://schemas.microsoft.com/office/drawing/2007/7/7/main" val="C0504D" mc:Ignorable=""/>
       </a:accent2>
       <a:accent3>
-        <a:srgbClr val="9BBB59"/>
+        <a:srgbClr xmlns:mc="http://schemas.openxmlformats.org/markup-compatibility/2006" xmlns:a14="http://schemas.microsoft.com/office/drawing/2007/7/7/main" val="9BBB59" mc:Ignorable=""/>
       </a:accent3>
       <a:accent4>
-        <a:srgbClr val="8064A2"/>
+        <a:srgbClr xmlns:mc="http://schemas.openxmlformats.org/markup-compatibility/2006" xmlns:a14="http://schemas.microsoft.com/office/drawing/2007/7/7/main" val="8064A2" mc:Ignorable=""/>
       </a:accent4>
       <a:accent5>
-        <a:srgbClr val="4BACC6"/>
+        <a:srgbClr xmlns:mc="http://schemas.openxmlformats.org/markup-compatibility/2006" xmlns:a14="http://schemas.microsoft.com/office/drawing/2007/7/7/main" val="4BACC6" mc:Ignorable=""/>
       </a:accent5>
       <a:accent6>
-        <a:srgbClr val="F79646"/>
+        <a:srgbClr xmlns:mc="http://schemas.openxmlformats.org/markup-compatibility/2006" xmlns:a14="http://schemas.microsoft.com/office/drawing/2007/7/7/main" val="F79646" mc:Ignorable=""/>
       </a:accent6>
       <a:hlink>
-        <a:srgbClr val="0000FF"/>
+        <a:srgbClr xmlns:mc="http://schemas.openxmlformats.org/markup-compatibility/2006" xmlns:a14="http://schemas.microsoft.com/office/drawing/2007/7/7/main" val="0000FF" mc:Ignorable=""/>
       </a:hlink>
       <a:folHlink>
-        <a:srgbClr val="800080"/>
+        <a:srgbClr xmlns:mc="http://schemas.openxmlformats.org/markup-compatibility/2006" xmlns:a14="http://schemas.microsoft.com/office/drawing/2007/7/7/main" val="800080" mc:Ignorable=""/>
       </a:folHlink>
     </a:clrScheme>
     <a:fontScheme name="Kancelář">
@@ -5892,7 +5884,7 @@
         <a:effectStyle>
           <a:effectLst>
             <a:outerShdw blurRad="40000" dist="20000" dir="5400000" rotWithShape="0">
-              <a:srgbClr val="000000">
+              <a:srgbClr xmlns:mc="http://schemas.openxmlformats.org/markup-compatibility/2006" xmlns:a14="http://schemas.microsoft.com/office/drawing/2007/7/7/main" val="000000" mc:Ignorable="">
                 <a:alpha val="38000"/>
               </a:srgbClr>
             </a:outerShdw>
@@ -5901,7 +5893,7 @@
         <a:effectStyle>
           <a:effectLst>
             <a:outerShdw blurRad="40000" dist="23000" dir="5400000" rotWithShape="0">
-              <a:srgbClr val="000000">
+              <a:srgbClr xmlns:mc="http://schemas.openxmlformats.org/markup-compatibility/2006" xmlns:a14="http://schemas.microsoft.com/office/drawing/2007/7/7/main" val="000000" mc:Ignorable="">
                 <a:alpha val="35000"/>
               </a:srgbClr>
             </a:outerShdw>
@@ -5910,7 +5902,7 @@
         <a:effectStyle>
           <a:effectLst>
             <a:outerShdw blurRad="40000" dist="23000" dir="5400000" rotWithShape="0">
-              <a:srgbClr val="000000">
+              <a:srgbClr xmlns:mc="http://schemas.openxmlformats.org/markup-compatibility/2006" xmlns:a14="http://schemas.microsoft.com/office/drawing/2007/7/7/main" val="000000" mc:Ignorable="">
                 <a:alpha val="35000"/>
               </a:srgbClr>
             </a:outerShdw>
@@ -5986,11 +5978,163 @@
 </file>
 
 <file path=customXml/item1.xml><?xml version="1.0" encoding="utf-8"?>
+<outs:outSpaceData xmlns:outs="http://schemas.microsoft.com/office/2009/outspace/metadata">
+  <outs:relatedDates>
+    <outs:relatedDate>
+      <outs:type>3</outs:type>
+      <outs:displayName>Last Modified</outs:displayName>
+      <outs:dateTime>2008-12-01T23:51:00Z</outs:dateTime>
+      <outs:isPinned>true</outs:isPinned>
+    </outs:relatedDate>
+    <outs:relatedDate>
+      <outs:type>2</outs:type>
+      <outs:displayName>Created</outs:displayName>
+      <outs:dateTime>2008-10-14T09:45:00Z</outs:dateTime>
+      <outs:isPinned>true</outs:isPinned>
+    </outs:relatedDate>
+    <outs:relatedDate>
+      <outs:type>4</outs:type>
+      <outs:displayName>Last Printed</outs:displayName>
+      <outs:dateTime/>
+      <outs:isPinned>true</outs:isPinned>
+    </outs:relatedDate>
+  </outs:relatedDates>
+  <outs:relatedDocuments>
+    <outs:relatedDocument>
+      <outs:type>2</outs:type>
+      <outs:displayName>Other documents in current folder</outs:displayName>
+      <outs:uri/>
+      <outs:isPinned>true</outs:isPinned>
+    </outs:relatedDocument>
+  </outs:relatedDocuments>
+  <outs:relatedPeople>
+    <outs:relatedPeopleItem>
+      <outs:category>Author</outs:category>
+      <outs:people>
+        <outs:relatedPerson>
+          <outs:displayName>Michal - Tuláček</outs:displayName>
+          <outs:accountName/>
+        </outs:relatedPerson>
+      </outs:people>
+      <outs:source>0</outs:source>
+      <outs:isPinned>true</outs:isPinned>
+    </outs:relatedPeopleItem>
+    <outs:relatedPeopleItem>
+      <outs:category>Last modified by</outs:category>
+      <outs:people>
+        <outs:relatedPerson>
+          <outs:displayName>Michal - Tuláček</outs:displayName>
+          <outs:accountName/>
+        </outs:relatedPerson>
+      </outs:people>
+      <outs:source>0</outs:source>
+      <outs:isPinned>true</outs:isPinned>
+    </outs:relatedPeopleItem>
+    <outs:relatedPeopleItem>
+      <outs:category>Manager</outs:category>
+      <outs:people/>
+      <outs:source>0</outs:source>
+      <outs:isPinned>false</outs:isPinned>
+    </outs:relatedPeopleItem>
+  </outs:relatedPeople>
+  <propertyMetadataList xmlns="http://schemas.microsoft.com/office/2009/outspace/metadata">
+    <propertyMetadata>
+      <type>0</type>
+      <propertyId>2228224</propertyId>
+      <propertyName/>
+      <isPinned>true</isPinned>
+    </propertyMetadata>
+    <propertyMetadata>
+      <type>0</type>
+      <propertyId>589824</propertyId>
+      <propertyName/>
+      <isPinned>true</isPinned>
+    </propertyMetadata>
+    <propertyMetadata>
+      <type>0</type>
+      <propertyId>589825</propertyId>
+      <propertyName/>
+      <isPinned>true</isPinned>
+    </propertyMetadata>
+    <propertyMetadata>
+      <type>0</type>
+      <propertyId>786432</propertyId>
+      <propertyName/>
+      <isPinned>true</isPinned>
+    </propertyMetadata>
+    <propertyMetadata>
+      <type>0</type>
+      <propertyId>14</propertyId>
+      <propertyName/>
+      <isPinned>true</isPinned>
+    </propertyMetadata>
+    <propertyMetadata>
+      <type>0</type>
+      <propertyId>8</propertyId>
+      <propertyName/>
+      <isPinned>true</isPinned>
+    </propertyMetadata>
+    <propertyMetadata>
+      <type>0</type>
+      <propertyId>6</propertyId>
+      <propertyName/>
+      <isPinned>true</isPinned>
+    </propertyMetadata>
+    <propertyMetadata>
+      <type>0</type>
+      <propertyId>655365</propertyId>
+      <propertyName/>
+      <isPinned>false</isPinned>
+    </propertyMetadata>
+    <propertyMetadata>
+      <type>0</type>
+      <propertyId>1</propertyId>
+      <propertyName/>
+      <isPinned>false</isPinned>
+    </propertyMetadata>
+    <propertyMetadata>
+      <type>0</type>
+      <propertyId>0</propertyId>
+      <propertyName/>
+      <isPinned>false</isPinned>
+    </propertyMetadata>
+    <propertyMetadata>
+      <type>0</type>
+      <propertyId>13</propertyId>
+      <propertyName/>
+      <isPinned>false</isPinned>
+    </propertyMetadata>
+    <propertyMetadata>
+      <type>0</type>
+      <propertyId>1179653</propertyId>
+      <propertyName/>
+      <isPinned>false</isPinned>
+    </propertyMetadata>
+    <propertyMetadata>
+      <type>0</type>
+      <propertyId>22</propertyId>
+      <propertyName/>
+      <isPinned>false</isPinned>
+    </propertyMetadata>
+  </propertyMetadataList>
+  <outs:corruptMetadataWasLost/>
+</outs:outSpaceData>
+</file>
+
+<file path=customXml/item2.xml><?xml version="1.0" encoding="utf-8"?>
 <b:Sources xmlns:b="http://schemas.openxmlformats.org/officeDocument/2006/bibliography" xmlns="http://schemas.openxmlformats.org/officeDocument/2006/bibliography" SelectedStyle="\APA.XSL" StyleName="APA"/>
 </file>
 
 <file path=customXml/itemProps1.xml><?xml version="1.0" encoding="utf-8"?>
-<ds:datastoreItem xmlns:ds="http://schemas.openxmlformats.org/officeDocument/2006/customXml" ds:itemID="{1FD048F8-8107-4FE8-B9B9-ACAE3194F36C}">
+<ds:datastoreItem xmlns:ds="http://schemas.openxmlformats.org/officeDocument/2006/customXml" ds:itemID="{4A660E74-3E0B-46C3-BF2B-603CC46710D9}">
+  <ds:schemaRefs>
+    <ds:schemaRef ds:uri="http://schemas.microsoft.com/office/2009/outspace/metadata"/>
+  </ds:schemaRefs>
+</ds:datastoreItem>
+</file>
+
+<file path=customXml/itemProps2.xml><?xml version="1.0" encoding="utf-8"?>
+<ds:datastoreItem xmlns:ds="http://schemas.openxmlformats.org/officeDocument/2006/customXml" ds:itemID="{B923FDDF-4DE3-48C7-B774-2224E5BE9EDB}">
   <ds:schemaRefs>
     <ds:schemaRef ds:uri="http://schemas.openxmlformats.org/officeDocument/2006/bibliography"/>
   </ds:schemaRefs>

</xml_diff>